<commit_message>
fixed media, chat, role
</commit_message>
<xml_diff>
--- a/rules/rules-clan.DOCX
+++ b/rules/rules-clan.DOCX
@@ -332,7 +332,89 @@
           <w:shd w:val="clear" w:color="auto" w:fill="2F3136"/>
           <w:lang w:val="ru-RU"/>
         </w:rPr>
-        <w:t>4. Запрещен 18+ контент. Исключение</w:t>
+        <w:t xml:space="preserve">4. Запрещен 18+ контент. </w:t>
+      </w:r>
+      <w:r>
+        <w:rPr>
+          <w:rFonts w:cstheme="minorHAnsi"/>
+          <w:color w:val="FFFFFF" w:themeColor="background1"/>
+          <w:sz w:val="24"/>
+          <w:szCs w:val="21"/>
+          <w:shd w:val="clear" w:color="auto" w:fill="2F3136"/>
+          <w:lang w:val="ru-RU"/>
+        </w:rPr>
+        <w:t xml:space="preserve">Наказание: </w:t>
+      </w:r>
+      <w:proofErr w:type="spellStart"/>
+      <w:r>
+        <w:rPr>
+          <w:rFonts w:cstheme="minorHAnsi"/>
+          <w:color w:val="FFFFFF" w:themeColor="background1"/>
+          <w:sz w:val="24"/>
+          <w:szCs w:val="21"/>
+          <w:shd w:val="clear" w:color="auto" w:fill="2F3136"/>
+          <w:lang w:val="ru-RU"/>
+        </w:rPr>
+        <w:t>мут</w:t>
+      </w:r>
+      <w:proofErr w:type="spellEnd"/>
+      <w:r>
+        <w:rPr>
+          <w:rFonts w:cstheme="minorHAnsi"/>
+          <w:color w:val="FFFFFF" w:themeColor="background1"/>
+          <w:sz w:val="24"/>
+          <w:szCs w:val="21"/>
+          <w:shd w:val="clear" w:color="auto" w:fill="2F3136"/>
+          <w:lang w:val="ru-RU"/>
+        </w:rPr>
+        <w:t xml:space="preserve"> до 60 минут/</w:t>
+      </w:r>
+      <w:proofErr w:type="spellStart"/>
+      <w:r>
+        <w:rPr>
+          <w:rFonts w:cstheme="minorHAnsi"/>
+          <w:color w:val="FFFFFF" w:themeColor="background1"/>
+          <w:sz w:val="24"/>
+          <w:szCs w:val="21"/>
+          <w:shd w:val="clear" w:color="auto" w:fill="2F3136"/>
+          <w:lang w:val="ru-RU"/>
+        </w:rPr>
+        <w:t>варн</w:t>
+      </w:r>
+      <w:proofErr w:type="spellEnd"/>
+      <w:r>
+        <w:rPr>
+          <w:rFonts w:cstheme="minorHAnsi"/>
+          <w:color w:val="FFFFFF" w:themeColor="background1"/>
+          <w:sz w:val="24"/>
+          <w:szCs w:val="21"/>
+          <w:shd w:val="clear" w:color="auto" w:fill="2F3136"/>
+          <w:lang w:val="ru-RU"/>
+        </w:rPr>
+        <w:t>.</w:t>
+      </w:r>
+      <w:r>
+        <w:rPr>
+          <w:rFonts w:cstheme="minorHAnsi"/>
+          <w:color w:val="FFFFFF" w:themeColor="background1"/>
+          <w:sz w:val="24"/>
+          <w:szCs w:val="21"/>
+          <w:shd w:val="clear" w:color="auto" w:fill="2F3136"/>
+          <w:lang w:val="ru-RU"/>
+        </w:rPr>
+        <w:t xml:space="preserve"> </w:t>
+      </w:r>
+      <w:r>
+        <w:rPr>
+          <w:rFonts w:cstheme="minorHAnsi"/>
+          <w:b/>
+          <w:color w:val="FFFFFF" w:themeColor="background1"/>
+          <w:sz w:val="24"/>
+          <w:szCs w:val="21"/>
+          <w:shd w:val="clear" w:color="auto" w:fill="2F3136"/>
+          <w:lang w:val="ru-RU"/>
+        </w:rPr>
+        <w:t>Исключение</w:t>
       </w:r>
       <w:r>
         <w:rPr>
@@ -378,7 +460,41 @@
           <w:shd w:val="clear" w:color="auto" w:fill="2F3136"/>
           <w:lang w:val="ru-RU"/>
         </w:rPr>
-        <w:t xml:space="preserve">. Свастика запрещена в любом чат. Наказание: </w:t>
+        <w:t>.</w:t>
+      </w:r>
+    </w:p>
+    <w:p>
+      <w:pPr>
+        <w:rPr>
+          <w:rFonts w:cstheme="minorHAnsi"/>
+          <w:color w:val="FFFFFF" w:themeColor="background1"/>
+          <w:sz w:val="24"/>
+          <w:szCs w:val="21"/>
+          <w:shd w:val="clear" w:color="auto" w:fill="2F3136"/>
+          <w:lang w:val="ru-RU"/>
+        </w:rPr>
+      </w:pPr>
+      <w:r>
+        <w:rPr>
+          <w:rFonts w:cstheme="minorHAnsi"/>
+          <w:color w:val="FFFFFF" w:themeColor="background1"/>
+          <w:sz w:val="24"/>
+          <w:szCs w:val="21"/>
+          <w:shd w:val="clear" w:color="auto" w:fill="2F3136"/>
+          <w:lang w:val="ru-RU"/>
+        </w:rPr>
+        <w:t>5.</w:t>
+      </w:r>
+      <w:r>
+        <w:rPr>
+          <w:rFonts w:cstheme="minorHAnsi"/>
+          <w:color w:val="FFFFFF" w:themeColor="background1"/>
+          <w:sz w:val="24"/>
+          <w:szCs w:val="21"/>
+          <w:shd w:val="clear" w:color="auto" w:fill="2F3136"/>
+          <w:lang w:val="ru-RU"/>
+        </w:rPr>
+        <w:t xml:space="preserve"> Свастика запрещена в любом чат. Наказание: </w:t>
       </w:r>
       <w:proofErr w:type="spellStart"/>
       <w:r>
@@ -451,7 +567,7 @@
           <w:shd w:val="clear" w:color="auto" w:fill="2F3136"/>
           <w:lang w:val="ru-RU"/>
         </w:rPr>
-        <w:t>5</w:t>
+        <w:t>6</w:t>
       </w:r>
       <w:r>
         <w:rPr>
@@ -548,7 +664,7 @@
           <w:shd w:val="clear" w:color="auto" w:fill="2F3136"/>
           <w:lang w:val="ru-RU"/>
         </w:rPr>
-        <w:t>6</w:t>
+        <w:t>7</w:t>
       </w:r>
       <w:r>
         <w:rPr>
@@ -675,7 +791,20 @@
           <w:shd w:val="clear" w:color="auto" w:fill="2F3136"/>
           <w:lang w:val="ru-RU"/>
         </w:rPr>
-        <w:t>6. Крики, создание сторонних шумов, помеха общению.</w:t>
+        <w:t>8</w:t>
+      </w:r>
+      <w:r>
+        <w:rPr>
+          <w:rStyle w:val="a3"/>
+          <w:rFonts w:cstheme="minorHAnsi"/>
+          <w:color w:val="FFFFFF" w:themeColor="background1"/>
+          <w:sz w:val="24"/>
+          <w:szCs w:val="21"/>
+          <w:bdr w:val="none" w:sz="0" w:space="0" w:color="auto" w:frame="1"/>
+          <w:shd w:val="clear" w:color="auto" w:fill="2F3136"/>
+          <w:lang w:val="ru-RU"/>
+        </w:rPr>
+        <w:t>. Крики, создание сторонних шумов, помеха общению.</w:t>
       </w:r>
       <w:r>
         <w:rPr>
@@ -759,7 +888,20 @@
           <w:shd w:val="clear" w:color="auto" w:fill="2F3136"/>
           <w:lang w:val="ru-RU"/>
         </w:rPr>
-        <w:t>7. Провокация.</w:t>
+        <w:t>9</w:t>
+      </w:r>
+      <w:r>
+        <w:rPr>
+          <w:rStyle w:val="a3"/>
+          <w:rFonts w:cstheme="minorHAnsi"/>
+          <w:color w:val="FFFFFF" w:themeColor="background1"/>
+          <w:sz w:val="24"/>
+          <w:szCs w:val="21"/>
+          <w:bdr w:val="none" w:sz="0" w:space="0" w:color="auto" w:frame="1"/>
+          <w:shd w:val="clear" w:color="auto" w:fill="2F3136"/>
+          <w:lang w:val="ru-RU"/>
+        </w:rPr>
+        <w:t>. Провокация.</w:t>
       </w:r>
       <w:r>
         <w:rPr>
@@ -880,7 +1022,20 @@
           <w:shd w:val="clear" w:color="auto" w:fill="2F3136"/>
           <w:lang w:val="ru-RU"/>
         </w:rPr>
-        <w:t>8. Любые действия, которые могут помешать развитию сервера.</w:t>
+        <w:t>10</w:t>
+      </w:r>
+      <w:r>
+        <w:rPr>
+          <w:rStyle w:val="a3"/>
+          <w:rFonts w:cstheme="minorHAnsi"/>
+          <w:color w:val="FFFFFF" w:themeColor="background1"/>
+          <w:sz w:val="24"/>
+          <w:szCs w:val="21"/>
+          <w:bdr w:val="none" w:sz="0" w:space="0" w:color="auto" w:frame="1"/>
+          <w:shd w:val="clear" w:color="auto" w:fill="2F3136"/>
+          <w:lang w:val="ru-RU"/>
+        </w:rPr>
+        <w:t>. Любые действия, которые могут помешать развитию сервера.</w:t>
       </w:r>
       <w:r>
         <w:rPr>
@@ -964,7 +1119,20 @@
           <w:shd w:val="clear" w:color="auto" w:fill="2F3136"/>
           <w:lang w:val="ru-RU"/>
         </w:rPr>
-        <w:t>9. Реклама сторонних проектов.</w:t>
+        <w:t>11.</w:t>
+      </w:r>
+      <w:r>
+        <w:rPr>
+          <w:rStyle w:val="a3"/>
+          <w:rFonts w:cstheme="minorHAnsi"/>
+          <w:color w:val="FFFFFF" w:themeColor="background1"/>
+          <w:sz w:val="24"/>
+          <w:szCs w:val="21"/>
+          <w:bdr w:val="none" w:sz="0" w:space="0" w:color="auto" w:frame="1"/>
+          <w:shd w:val="clear" w:color="auto" w:fill="2F3136"/>
+          <w:lang w:val="ru-RU"/>
+        </w:rPr>
+        <w:t xml:space="preserve"> Реклама сторонних проектов.</w:t>
       </w:r>
       <w:r>
         <w:rPr>
@@ -1046,7 +1214,18 @@
           <w:shd w:val="clear" w:color="auto" w:fill="2F3136"/>
           <w:lang w:val="ru-RU"/>
         </w:rPr>
-        <w:t xml:space="preserve">10. </w:t>
+        <w:t>12</w:t>
+      </w:r>
+      <w:r>
+        <w:rPr>
+          <w:rFonts w:cstheme="minorHAnsi"/>
+          <w:color w:val="FFFFFF" w:themeColor="background1"/>
+          <w:sz w:val="24"/>
+          <w:szCs w:val="21"/>
+          <w:shd w:val="clear" w:color="auto" w:fill="2F3136"/>
+          <w:lang w:val="ru-RU"/>
+        </w:rPr>
+        <w:t xml:space="preserve">. </w:t>
       </w:r>
       <w:r>
         <w:rPr>
@@ -1131,6 +1310,8 @@
           <w:lang w:val="ru-RU"/>
         </w:rPr>
       </w:pPr>
+      <w:bookmarkStart w:id="0" w:name="_GoBack"/>
+      <w:bookmarkEnd w:id="0"/>
     </w:p>
     <w:p>
       <w:pPr>
@@ -1192,7 +1373,6 @@
           <w:lang w:val="ru-RU"/>
         </w:rPr>
       </w:pPr>
-      <w:bookmarkStart w:id="0" w:name="_GoBack"/>
       <w:r>
         <w:rPr>
           <w:rStyle w:val="a3"/>
@@ -1264,7 +1444,6 @@
         <w:t xml:space="preserve"> с администрацией.</w:t>
       </w:r>
     </w:p>
-    <w:bookmarkEnd w:id="0"/>
     <w:p>
       <w:pPr>
         <w:rPr>

</xml_diff>